<commit_message>
Version 2-  Fiserv IT
Version 2 of Fiserv IT resume.
</commit_message>
<xml_diff>
--- a/crobol_resume.docx
+++ b/crobol_resume.docx
@@ -588,16 +588,75 @@
           <w:bCs/>
           <w:sz w:val="20"/>
         </w:rPr>
-        <w:t>is/WebServices, EJB, JMS, Hibernate/JDBC,XMLBeans,</w:t>
-      </w:r>
-      <w:r>
-        <w:rPr>
-          <w:rFonts w:ascii="Arial" w:hAnsi="Arial" w:cs="Arial"/>
-          <w:bCs/>
-          <w:sz w:val="20"/>
-        </w:rPr>
-        <w:t xml:space="preserve"> Swing, ANT, JUnit, Log4j, SAX/DOM</w:t>
-      </w:r>
+        <w:t>is/</w:t>
+      </w:r>
+      <w:r>
+        <w:rPr>
+          <w:rFonts w:ascii="Arial" w:hAnsi="Arial" w:cs="Arial"/>
+          <w:bCs/>
+          <w:sz w:val="20"/>
+        </w:rPr>
+        <w:t>Web Services</w:t>
+      </w:r>
+      <w:r>
+        <w:rPr>
+          <w:rFonts w:ascii="Arial" w:hAnsi="Arial" w:cs="Arial"/>
+          <w:bCs/>
+          <w:sz w:val="20"/>
+        </w:rPr>
+        <w:t>, EJB, JMS, Hibernate/JDBC,</w:t>
+      </w:r>
+      <w:r>
+        <w:rPr>
+          <w:rFonts w:ascii="Arial" w:hAnsi="Arial" w:cs="Arial"/>
+          <w:bCs/>
+          <w:sz w:val="20"/>
+        </w:rPr>
+        <w:t xml:space="preserve"> </w:t>
+      </w:r>
+      <w:r>
+        <w:rPr>
+          <w:rFonts w:ascii="Arial" w:hAnsi="Arial" w:cs="Arial"/>
+          <w:bCs/>
+          <w:sz w:val="20"/>
+        </w:rPr>
+        <w:t>XMLBeans,</w:t>
+      </w:r>
+      <w:r>
+        <w:rPr>
+          <w:rFonts w:ascii="Arial" w:hAnsi="Arial" w:cs="Arial"/>
+          <w:bCs/>
+          <w:sz w:val="20"/>
+        </w:rPr>
+        <w:t xml:space="preserve"> Swing, </w:t>
+      </w:r>
+      <w:r>
+        <w:rPr>
+          <w:rFonts w:ascii="Arial" w:hAnsi="Arial" w:cs="Arial"/>
+          <w:bCs/>
+          <w:sz w:val="20"/>
+        </w:rPr>
+        <w:t xml:space="preserve">Maven, </w:t>
+      </w:r>
+      <w:r>
+        <w:rPr>
+          <w:rFonts w:ascii="Arial" w:hAnsi="Arial" w:cs="Arial"/>
+          <w:bCs/>
+          <w:sz w:val="20"/>
+        </w:rPr>
+        <w:t>ANT, JUnit, Log4j</w:t>
+      </w:r>
+    </w:p>
+    <w:p>
+      <w:pPr>
+        <w:snapToGrid w:val="0"/>
+        <w:ind w:left="360"/>
+        <w:rPr>
+          <w:rFonts w:ascii="Arial" w:hAnsi="Arial" w:cs="Arial"/>
+          <w:b/>
+          <w:sz w:val="20"/>
+        </w:rPr>
+      </w:pPr>
     </w:p>
     <w:p>
       <w:pPr>
@@ -616,6 +675,250 @@
           <w:sz w:val="20"/>
         </w:rPr>
         <w:t>Languages</w:t>
+      </w:r>
+    </w:p>
+    <w:p>
+      <w:pPr>
+        <w:numPr>
+          <w:ilvl w:val="0"/>
+          <w:numId w:val="28"/>
+        </w:numPr>
+        <w:snapToGrid w:val="0"/>
+        <w:ind w:left="360"/>
+        <w:rPr>
+          <w:rFonts w:ascii="Arial" w:hAnsi="Arial" w:cs="Arial"/>
+          <w:b/>
+          <w:sz w:val="20"/>
+        </w:rPr>
+      </w:pPr>
+      <w:r>
+        <w:rPr>
+          <w:rFonts w:ascii="Arial" w:hAnsi="Arial" w:cs="Arial"/>
+          <w:sz w:val="20"/>
+        </w:rPr>
+        <w:t xml:space="preserve">Java, </w:t>
+      </w:r>
+      <w:r>
+        <w:rPr>
+          <w:rFonts w:ascii="Arial" w:hAnsi="Arial" w:cs="Arial"/>
+          <w:sz w:val="20"/>
+        </w:rPr>
+        <w:t xml:space="preserve">.NET - </w:t>
+      </w:r>
+      <w:r>
+        <w:rPr>
+          <w:rFonts w:ascii="Arial" w:hAnsi="Arial" w:cs="Arial"/>
+          <w:sz w:val="20"/>
+        </w:rPr>
+        <w:t>C#</w:t>
+      </w:r>
+      <w:r>
+        <w:rPr>
+          <w:rFonts w:ascii="Arial" w:hAnsi="Arial" w:cs="Arial"/>
+          <w:sz w:val="20"/>
+        </w:rPr>
+        <w:t xml:space="preserve"> </w:t>
+      </w:r>
+      <w:r>
+        <w:rPr>
+          <w:rFonts w:ascii="Arial" w:hAnsi="Arial" w:cs="Arial"/>
+          <w:sz w:val="20"/>
+        </w:rPr>
+        <w:t>, C, Perl</w:t>
+      </w:r>
+      <w:r>
+        <w:rPr>
+          <w:rFonts w:ascii="Arial" w:hAnsi="Arial" w:cs="Arial"/>
+          <w:sz w:val="20"/>
+        </w:rPr>
+        <w:t>, JavaScript, HTML, XML,</w:t>
+      </w:r>
+      <w:r>
+        <w:rPr>
+          <w:rFonts w:ascii="Arial" w:hAnsi="Arial" w:cs="Arial"/>
+          <w:sz w:val="20"/>
+        </w:rPr>
+        <w:t xml:space="preserve"> WebServices/WSDL,</w:t>
+      </w:r>
+      <w:r>
+        <w:rPr>
+          <w:rFonts w:ascii="Arial" w:hAnsi="Arial" w:cs="Arial"/>
+          <w:sz w:val="20"/>
+        </w:rPr>
+        <w:t xml:space="preserve"> SQL, Shell Scripting</w:t>
+      </w:r>
+    </w:p>
+    <w:p>
+      <w:pPr>
+        <w:tabs>
+          <w:tab w:val="num" w:pos="3240"/>
+        </w:tabs>
+        <w:snapToGrid w:val="0"/>
+        <w:ind w:left="720"/>
+        <w:rPr>
+          <w:rFonts w:ascii="Arial" w:hAnsi="Arial" w:cs="Arial"/>
+          <w:b/>
+          <w:sz w:val="20"/>
+        </w:rPr>
+      </w:pPr>
+    </w:p>
+    <w:p>
+      <w:pPr>
+        <w:snapToGrid w:val="0"/>
+        <w:ind w:left="720" w:hanging="720"/>
+        <w:rPr>
+          <w:rFonts w:ascii="Arial" w:hAnsi="Arial" w:cs="Arial"/>
+          <w:b/>
+          <w:sz w:val="20"/>
+        </w:rPr>
+      </w:pPr>
+      <w:r>
+        <w:rPr>
+          <w:rFonts w:ascii="Arial" w:hAnsi="Arial" w:cs="Arial"/>
+          <w:b/>
+          <w:sz w:val="20"/>
+        </w:rPr>
+        <w:t>Operating Systems</w:t>
+      </w:r>
+      <w:r>
+        <w:rPr>
+          <w:rFonts w:ascii="Arial" w:hAnsi="Arial" w:cs="Arial"/>
+          <w:b/>
+          <w:sz w:val="20"/>
+        </w:rPr>
+        <w:t xml:space="preserve"> / Application Servers</w:t>
+      </w:r>
+    </w:p>
+    <w:p>
+      <w:pPr>
+        <w:numPr>
+          <w:ilvl w:val="0"/>
+          <w:numId w:val="28"/>
+        </w:numPr>
+        <w:snapToGrid w:val="0"/>
+        <w:ind w:left="360"/>
+        <w:rPr>
+          <w:rFonts w:ascii="Arial" w:hAnsi="Arial" w:cs="Arial"/>
+          <w:b/>
+          <w:sz w:val="20"/>
+        </w:rPr>
+      </w:pPr>
+      <w:r>
+        <w:rPr>
+          <w:rFonts w:ascii="Arial" w:hAnsi="Arial" w:cs="Arial"/>
+          <w:sz w:val="20"/>
+        </w:rPr>
+        <w:t>UNIX</w:t>
+      </w:r>
+      <w:r>
+        <w:rPr>
+          <w:rFonts w:ascii="Arial" w:hAnsi="Arial" w:cs="Arial"/>
+          <w:sz w:val="20"/>
+        </w:rPr>
+        <w:t xml:space="preserve"> (Solaris)</w:t>
+      </w:r>
+      <w:r>
+        <w:rPr>
+          <w:rFonts w:ascii="Arial" w:hAnsi="Arial" w:cs="Arial"/>
+          <w:sz w:val="20"/>
+        </w:rPr>
+        <w:t>, Linux, Windows (Se</w:t>
+      </w:r>
+      <w:r>
+        <w:rPr>
+          <w:rFonts w:ascii="Arial" w:hAnsi="Arial" w:cs="Arial"/>
+          <w:sz w:val="20"/>
+        </w:rPr>
+        <w:t>r</w:t>
+      </w:r>
+      <w:r>
+        <w:rPr>
+          <w:rFonts w:ascii="Arial" w:hAnsi="Arial" w:cs="Arial"/>
+          <w:sz w:val="20"/>
+        </w:rPr>
+        <w:t>ver</w:t>
+      </w:r>
+      <w:r>
+        <w:rPr>
+          <w:rFonts w:ascii="Arial" w:hAnsi="Arial" w:cs="Arial"/>
+          <w:sz w:val="20"/>
+        </w:rPr>
+        <w:t xml:space="preserve"> 2003, XP)</w:t>
+      </w:r>
+      <w:r>
+        <w:rPr>
+          <w:rFonts w:ascii="Arial" w:hAnsi="Arial" w:cs="Arial"/>
+          <w:sz w:val="20"/>
+        </w:rPr>
+        <w:t xml:space="preserve">, WebSphere 6, Tomcat </w:t>
+      </w:r>
+      <w:r>
+        <w:rPr>
+          <w:rFonts w:ascii="Arial" w:hAnsi="Arial" w:cs="Arial"/>
+          <w:sz w:val="20"/>
+        </w:rPr>
+        <w:t>6/</w:t>
+      </w:r>
+      <w:r>
+        <w:rPr>
+          <w:rFonts w:ascii="Arial" w:hAnsi="Arial" w:cs="Arial"/>
+          <w:sz w:val="20"/>
+        </w:rPr>
+        <w:t xml:space="preserve">5.5, IIS, Apache 2.2, </w:t>
+      </w:r>
+    </w:p>
+    <w:p>
+      <w:pPr>
+        <w:snapToGrid w:val="0"/>
+        <w:ind w:left="360"/>
+        <w:rPr>
+          <w:rFonts w:ascii="Arial" w:hAnsi="Arial" w:cs="Arial"/>
+          <w:b/>
+          <w:sz w:val="20"/>
+        </w:rPr>
+      </w:pPr>
+      <w:r>
+        <w:rPr>
+          <w:rFonts w:ascii="Arial" w:hAnsi="Arial" w:cs="Arial"/>
+          <w:sz w:val="20"/>
+        </w:rPr>
+        <w:t xml:space="preserve">       </w:t>
+      </w:r>
+      <w:r>
+        <w:rPr>
+          <w:rFonts w:ascii="Arial" w:hAnsi="Arial" w:cs="Arial"/>
+          <w:sz w:val="20"/>
+        </w:rPr>
+        <w:t xml:space="preserve">Oracle 10/11g, SQL Server </w:t>
+      </w:r>
+    </w:p>
+    <w:p>
+      <w:pPr>
+        <w:snapToGrid w:val="0"/>
+        <w:ind w:left="720"/>
+        <w:rPr>
+          <w:rFonts w:ascii="Arial" w:hAnsi="Arial" w:cs="Arial"/>
+          <w:b/>
+          <w:sz w:val="20"/>
+        </w:rPr>
+      </w:pPr>
+    </w:p>
+    <w:p>
+      <w:pPr>
+        <w:snapToGrid w:val="0"/>
+        <w:rPr>
+          <w:rFonts w:ascii="Arial" w:hAnsi="Arial" w:cs="Arial"/>
+          <w:b/>
+          <w:sz w:val="20"/>
+        </w:rPr>
+      </w:pPr>
+      <w:r>
+        <w:rPr>
+          <w:rFonts w:ascii="Arial" w:hAnsi="Arial" w:cs="Arial"/>
+          <w:b/>
+          <w:sz w:val="20"/>
+        </w:rPr>
+        <w:t>Tools</w:t>
       </w:r>
     </w:p>
     <w:p>
@@ -624,49 +927,129 @@
           <w:ilvl w:val="0"/>
           <w:numId w:val="29"/>
         </w:numPr>
-        <w:tabs>
-          <w:tab w:val="num" w:pos="3240"/>
-        </w:tabs>
         <w:snapToGrid w:val="0"/>
         <w:ind w:hanging="720"/>
         <w:rPr>
           <w:rFonts w:ascii="Arial" w:hAnsi="Arial" w:cs="Arial"/>
+          <w:bCs/>
+          <w:sz w:val="20"/>
+        </w:rPr>
+      </w:pPr>
+      <w:r>
+        <w:rPr>
+          <w:rFonts w:ascii="Arial" w:hAnsi="Arial" w:cs="Arial"/>
+          <w:bCs/>
+          <w:sz w:val="20"/>
+        </w:rPr>
+        <w:t>Eclipse,</w:t>
+      </w:r>
+      <w:r>
+        <w:rPr>
+          <w:rFonts w:ascii="Arial" w:hAnsi="Arial" w:cs="Arial"/>
+          <w:bCs/>
+          <w:sz w:val="20"/>
+        </w:rPr>
+        <w:t xml:space="preserve"> </w:t>
+      </w:r>
+      <w:r>
+        <w:rPr>
+          <w:rFonts w:ascii="Arial" w:hAnsi="Arial" w:cs="Arial"/>
+          <w:bCs/>
+          <w:sz w:val="20"/>
+        </w:rPr>
+        <w:t>Visual Studio,</w:t>
+      </w:r>
+      <w:r>
+        <w:rPr>
+          <w:rFonts w:ascii="Arial" w:hAnsi="Arial" w:cs="Arial"/>
+          <w:bCs/>
+          <w:sz w:val="20"/>
+        </w:rPr>
+        <w:t xml:space="preserve"> IBM App Scan,</w:t>
+      </w:r>
+      <w:r>
+        <w:rPr>
+          <w:rFonts w:ascii="Arial" w:hAnsi="Arial" w:cs="Arial"/>
+          <w:bCs/>
+          <w:sz w:val="20"/>
+        </w:rPr>
+        <w:t xml:space="preserve"> WebScarab,</w:t>
+      </w:r>
+      <w:r>
+        <w:rPr>
+          <w:rFonts w:ascii="Arial" w:hAnsi="Arial" w:cs="Arial"/>
+          <w:bCs/>
+          <w:sz w:val="20"/>
+        </w:rPr>
+        <w:t xml:space="preserve"> </w:t>
+      </w:r>
+      <w:r>
+        <w:rPr>
+          <w:rFonts w:ascii="Arial" w:hAnsi="Arial" w:cs="Arial"/>
+          <w:bCs/>
+          <w:sz w:val="20"/>
+        </w:rPr>
+        <w:t>Enterprise Architect,</w:t>
+      </w:r>
+      <w:r>
+        <w:rPr>
+          <w:rFonts w:ascii="Arial" w:hAnsi="Arial" w:cs="Arial"/>
+          <w:bCs/>
+          <w:sz w:val="20"/>
+        </w:rPr>
+        <w:t xml:space="preserve"> </w:t>
+      </w:r>
+      <w:r>
+        <w:rPr>
+          <w:rFonts w:ascii="Arial" w:hAnsi="Arial" w:cs="Arial"/>
+          <w:bCs/>
+          <w:sz w:val="20"/>
+        </w:rPr>
+        <w:t xml:space="preserve">XML Spy, </w:t>
+      </w:r>
+      <w:r>
+        <w:rPr>
+          <w:rFonts w:ascii="Arial" w:hAnsi="Arial" w:cs="Arial"/>
+          <w:bCs/>
+          <w:sz w:val="20"/>
+        </w:rPr>
+        <w:t>Subversion</w:t>
+      </w:r>
+      <w:r>
+        <w:rPr>
+          <w:rFonts w:ascii="Arial" w:hAnsi="Arial" w:cs="Arial"/>
+          <w:bCs/>
+          <w:sz w:val="20"/>
+        </w:rPr>
+        <w:t>, Cygwin</w:t>
+      </w:r>
+      <w:r>
+        <w:rPr>
+          <w:rFonts w:ascii="Arial" w:hAnsi="Arial" w:cs="Arial"/>
+          <w:bCs/>
+          <w:sz w:val="20"/>
+        </w:rPr>
+        <w:t xml:space="preserve"> </w:t>
+      </w:r>
+    </w:p>
+    <w:p>
+      <w:pPr>
+        <w:snapToGrid w:val="0"/>
+        <w:ind w:left="360"/>
+        <w:rPr>
+          <w:rFonts w:ascii="Arial" w:hAnsi="Arial" w:cs="Arial"/>
           <w:b/>
           <w:sz w:val="20"/>
         </w:rPr>
       </w:pPr>
-      <w:r>
-        <w:rPr>
-          <w:rFonts w:ascii="Arial" w:hAnsi="Arial" w:cs="Arial"/>
-          <w:sz w:val="20"/>
-        </w:rPr>
-        <w:t>Java, C#, C, Perl</w:t>
-      </w:r>
-      <w:r>
-        <w:rPr>
-          <w:rFonts w:ascii="Arial" w:hAnsi="Arial" w:cs="Arial"/>
-          <w:sz w:val="20"/>
-        </w:rPr>
-        <w:t>, JavaScript, HTML, XML, SQL, Shell Scripting</w:t>
-      </w:r>
-    </w:p>
-    <w:p>
-      <w:pPr>
-        <w:snapToGrid w:val="0"/>
-        <w:ind w:left="720" w:hanging="720"/>
-        <w:rPr>
-          <w:rFonts w:ascii="Arial" w:hAnsi="Arial" w:cs="Arial"/>
-          <w:b/>
-          <w:sz w:val="20"/>
-        </w:rPr>
-      </w:pPr>
-      <w:r>
-        <w:rPr>
-          <w:rFonts w:ascii="Arial" w:hAnsi="Arial" w:cs="Arial"/>
-          <w:b/>
-          <w:sz w:val="20"/>
-        </w:rPr>
-        <w:t>Operating Systems</w:t>
+    </w:p>
+    <w:p>
+      <w:pPr>
+        <w:pStyle w:val="Heading4"/>
+        <w:snapToGrid w:val="0"/>
+      </w:pPr>
+      <w:r>
+        <w:t>Certifications</w:t>
       </w:r>
     </w:p>
     <w:p>
@@ -675,9 +1058,6 @@
           <w:ilvl w:val="0"/>
           <w:numId w:val="29"/>
         </w:numPr>
-        <w:tabs>
-          <w:tab w:val="num" w:pos="3240"/>
-        </w:tabs>
         <w:snapToGrid w:val="0"/>
         <w:ind w:hanging="720"/>
         <w:rPr>
@@ -689,170 +1069,22 @@
       <w:r>
         <w:rPr>
           <w:rFonts w:ascii="Arial" w:hAnsi="Arial" w:cs="Arial"/>
-          <w:sz w:val="20"/>
-        </w:rPr>
-        <w:t>UNIX</w:t>
-      </w:r>
-      <w:r>
-        <w:rPr>
-          <w:rFonts w:ascii="Arial" w:hAnsi="Arial" w:cs="Arial"/>
-          <w:sz w:val="20"/>
-        </w:rPr>
-        <w:t xml:space="preserve"> (Solaris)</w:t>
-      </w:r>
-      <w:r>
-        <w:rPr>
-          <w:rFonts w:ascii="Arial" w:hAnsi="Arial" w:cs="Arial"/>
-          <w:sz w:val="20"/>
-        </w:rPr>
-        <w:t>, Linux, Windows (NT, 2000, 2003, XP), OS/2</w:t>
-      </w:r>
-    </w:p>
-    <w:p>
-      <w:pPr>
-        <w:pStyle w:val="Heading3"/>
-        <w:ind w:left="720" w:hanging="720"/>
-      </w:pPr>
-      <w:r>
-        <w:t xml:space="preserve">Application </w:t>
-      </w:r>
-      <w:r>
-        <w:t>Server Platforms</w:t>
-      </w:r>
-    </w:p>
-    <w:p>
-      <w:pPr>
-        <w:numPr>
-          <w:ilvl w:val="0"/>
-          <w:numId w:val="29"/>
-        </w:numPr>
-        <w:snapToGrid w:val="0"/>
-        <w:ind w:hanging="720"/>
+          <w:bCs/>
+          <w:sz w:val="20"/>
+        </w:rPr>
+        <w:t xml:space="preserve">TOGAF 8 Certified </w:t>
+      </w:r>
+    </w:p>
+    <w:p>
+      <w:pPr>
+        <w:snapToGrid w:val="0"/>
+        <w:ind w:left="720"/>
         <w:rPr>
           <w:rFonts w:ascii="Arial" w:hAnsi="Arial" w:cs="Arial"/>
           <w:b/>
           <w:sz w:val="20"/>
         </w:rPr>
       </w:pPr>
-      <w:r>
-        <w:rPr>
-          <w:rFonts w:ascii="Arial" w:hAnsi="Arial" w:cs="Arial"/>
-          <w:sz w:val="20"/>
-        </w:rPr>
-        <w:t>WebSphere, Tomcat, JBoss, IIS, Apache, Oracle, DB2</w:t>
-      </w:r>
-      <w:r>
-        <w:rPr>
-          <w:rFonts w:ascii="Arial" w:hAnsi="Arial" w:cs="Arial"/>
-          <w:sz w:val="20"/>
-        </w:rPr>
-        <w:t>, SQL Server</w:t>
-      </w:r>
-    </w:p>
-    <w:p>
-      <w:pPr>
-        <w:snapToGrid w:val="0"/>
-        <w:rPr>
-          <w:rFonts w:ascii="Arial" w:hAnsi="Arial" w:cs="Arial"/>
-          <w:b/>
-          <w:sz w:val="20"/>
-        </w:rPr>
-      </w:pPr>
-      <w:r>
-        <w:rPr>
-          <w:rFonts w:ascii="Arial" w:hAnsi="Arial" w:cs="Arial"/>
-          <w:b/>
-          <w:sz w:val="20"/>
-        </w:rPr>
-        <w:t>Tools</w:t>
-      </w:r>
-    </w:p>
-    <w:p>
-      <w:pPr>
-        <w:numPr>
-          <w:ilvl w:val="0"/>
-          <w:numId w:val="29"/>
-        </w:numPr>
-        <w:snapToGrid w:val="0"/>
-        <w:ind w:hanging="720"/>
-        <w:rPr>
-          <w:rFonts w:ascii="Arial" w:hAnsi="Arial" w:cs="Arial"/>
-          <w:b/>
-          <w:sz w:val="20"/>
-        </w:rPr>
-      </w:pPr>
-      <w:r>
-        <w:rPr>
-          <w:rFonts w:ascii="Arial" w:hAnsi="Arial" w:cs="Arial"/>
-          <w:bCs/>
-          <w:sz w:val="20"/>
-        </w:rPr>
-        <w:t>Eclipse,</w:t>
-      </w:r>
-      <w:r>
-        <w:rPr>
-          <w:rFonts w:ascii="Arial" w:hAnsi="Arial" w:cs="Arial"/>
-          <w:bCs/>
-          <w:sz w:val="20"/>
-        </w:rPr>
-        <w:t xml:space="preserve"> Enterprise Architect,</w:t>
-      </w:r>
-      <w:r>
-        <w:rPr>
-          <w:rFonts w:ascii="Arial" w:hAnsi="Arial" w:cs="Arial"/>
-          <w:bCs/>
-          <w:sz w:val="20"/>
-        </w:rPr>
-        <w:t xml:space="preserve"> </w:t>
-      </w:r>
-      <w:r>
-        <w:rPr>
-          <w:rFonts w:ascii="Arial" w:hAnsi="Arial" w:cs="Arial"/>
-          <w:bCs/>
-          <w:sz w:val="20"/>
-        </w:rPr>
-        <w:t xml:space="preserve">XML Spy, </w:t>
-      </w:r>
-      <w:r>
-        <w:rPr>
-          <w:rFonts w:ascii="Arial" w:hAnsi="Arial" w:cs="Arial"/>
-          <w:bCs/>
-          <w:sz w:val="20"/>
-        </w:rPr>
-        <w:t>DBVisualizer, Subversion, CVS, Star Team, VSS</w:t>
-      </w:r>
-    </w:p>
-    <w:p>
-      <w:pPr>
-        <w:pStyle w:val="Heading4"/>
-        <w:snapToGrid w:val="0"/>
-      </w:pPr>
-      <w:r>
-        <w:t>Certifications</w:t>
-      </w:r>
-    </w:p>
-    <w:p>
-      <w:pPr>
-        <w:numPr>
-          <w:ilvl w:val="0"/>
-          <w:numId w:val="29"/>
-        </w:numPr>
-        <w:snapToGrid w:val="0"/>
-        <w:ind w:hanging="720"/>
-        <w:rPr>
-          <w:rFonts w:ascii="Arial" w:hAnsi="Arial" w:cs="Arial"/>
-          <w:b/>
-          <w:sz w:val="20"/>
-        </w:rPr>
-      </w:pPr>
-      <w:r>
-        <w:rPr>
-          <w:rFonts w:ascii="Arial" w:hAnsi="Arial" w:cs="Arial"/>
-          <w:bCs/>
-          <w:sz w:val="20"/>
-        </w:rPr>
-        <w:t xml:space="preserve">TOGAF 8 Certified </w:t>
-      </w:r>
     </w:p>
     <w:p>
       <w:pPr>
@@ -1053,27 +1285,6 @@
       <w:pPr>
         <w:numPr>
           <w:ilvl w:val="0"/>
-          <w:numId w:val="29"/>
-        </w:numPr>
-        <w:snapToGrid w:val="0"/>
-        <w:ind w:hanging="720"/>
-        <w:rPr>
-          <w:rFonts w:ascii="Arial" w:hAnsi="Arial" w:cs="Arial"/>
-          <w:sz w:val="20"/>
-        </w:rPr>
-      </w:pPr>
-      <w:r>
-        <w:rPr>
-          <w:rFonts w:ascii="Arial" w:hAnsi="Arial" w:cs="Arial"/>
-          <w:sz w:val="20"/>
-        </w:rPr>
-        <w:t xml:space="preserve">Able to perform in both team and independent work environments </w:t>
-      </w:r>
-    </w:p>
-    <w:p>
-      <w:pPr>
-        <w:numPr>
-          <w:ilvl w:val="0"/>
           <w:numId w:val="30"/>
         </w:numPr>
         <w:snapToGrid w:val="0"/>
@@ -1301,7 +1512,7 @@
           <w:b/>
           <w:sz w:val="20"/>
         </w:rPr>
-        <w:t>Fiserv SourceOne, Pittsburgh, PA</w:t>
+        <w:t>Fiserv, Pittsburgh, PA</w:t>
       </w:r>
     </w:p>
     <w:p>
@@ -1335,7 +1546,105 @@
           <w:rFonts w:ascii="Arial" w:hAnsi="Arial" w:cs="Arial"/>
           <w:sz w:val="20"/>
         </w:rPr>
-        <w:t>IT Manager responsible for all distributed development projects at Fiserv Source One.  Proven track record of delivering projects on-time and on-budget.  Provided technical guidance and leadership for all development projects, providing updates on development projects to executive management.  Successfully managed a medium sized team of off-shore developers for various projects.</w:t>
+        <w:t>IT Manager responsible for all distributed development projects at Fiserv Source One</w:t>
+      </w:r>
+      <w:r>
+        <w:rPr>
+          <w:rFonts w:ascii="Arial" w:hAnsi="Arial" w:cs="Arial"/>
+          <w:sz w:val="20"/>
+        </w:rPr>
+        <w:t xml:space="preserve">, </w:t>
+      </w:r>
+      <w:r>
+        <w:rPr>
+          <w:rFonts w:ascii="Arial" w:hAnsi="Arial" w:cs="Arial"/>
+          <w:sz w:val="20"/>
+        </w:rPr>
+        <w:t>including</w:t>
+      </w:r>
+      <w:r>
+        <w:rPr>
+          <w:rFonts w:ascii="Arial" w:hAnsi="Arial" w:cs="Arial"/>
+          <w:sz w:val="20"/>
+        </w:rPr>
+        <w:t xml:space="preserve"> front end, web based products, and middleware products that deliver</w:t>
+      </w:r>
+      <w:r>
+        <w:rPr>
+          <w:rFonts w:ascii="Arial" w:hAnsi="Arial" w:cs="Arial"/>
+          <w:sz w:val="20"/>
+        </w:rPr>
+        <w:t xml:space="preserve"> XML and</w:t>
+      </w:r>
+      <w:r>
+        <w:rPr>
+          <w:rFonts w:ascii="Arial" w:hAnsi="Arial" w:cs="Arial"/>
+          <w:sz w:val="20"/>
+        </w:rPr>
+        <w:t xml:space="preserve"> web services, written in both Java and .N</w:t>
+      </w:r>
+      <w:r>
+        <w:rPr>
+          <w:rFonts w:ascii="Arial" w:hAnsi="Arial" w:cs="Arial"/>
+          <w:sz w:val="20"/>
+        </w:rPr>
+        <w:t>ET</w:t>
+      </w:r>
+      <w:r>
+        <w:rPr>
+          <w:rFonts w:ascii="Arial" w:hAnsi="Arial" w:cs="Arial"/>
+          <w:sz w:val="20"/>
+        </w:rPr>
+        <w:t>.  Proven track record of delivering projects on-time and on-budget</w:t>
+      </w:r>
+      <w:r>
+        <w:rPr>
+          <w:rFonts w:ascii="Arial" w:hAnsi="Arial" w:cs="Arial"/>
+          <w:sz w:val="20"/>
+        </w:rPr>
+        <w:t>.</w:t>
+      </w:r>
+      <w:r>
+        <w:rPr>
+          <w:rFonts w:ascii="Arial" w:hAnsi="Arial" w:cs="Arial"/>
+          <w:sz w:val="20"/>
+        </w:rPr>
+        <w:t xml:space="preserve"> </w:t>
+      </w:r>
+      <w:r>
+        <w:rPr>
+          <w:rFonts w:ascii="Arial" w:hAnsi="Arial" w:cs="Arial"/>
+          <w:sz w:val="20"/>
+        </w:rPr>
+        <w:t xml:space="preserve"> Provided</w:t>
+      </w:r>
+      <w:r>
+        <w:rPr>
+          <w:rFonts w:ascii="Arial" w:hAnsi="Arial" w:cs="Arial"/>
+          <w:sz w:val="20"/>
+        </w:rPr>
+        <w:t xml:space="preserve"> </w:t>
+      </w:r>
+      <w:r>
+        <w:rPr>
+          <w:rFonts w:ascii="Arial" w:hAnsi="Arial" w:cs="Arial"/>
+          <w:sz w:val="20"/>
+        </w:rPr>
+        <w:t xml:space="preserve"> technical guidance and leadership for all development projects</w:t>
+      </w:r>
+      <w:r>
+        <w:rPr>
+          <w:rFonts w:ascii="Arial" w:hAnsi="Arial" w:cs="Arial"/>
+          <w:sz w:val="20"/>
+        </w:rPr>
+        <w:t>.</w:t>
+      </w:r>
+      <w:r>
+        <w:rPr>
+          <w:rFonts w:ascii="Arial" w:hAnsi="Arial" w:cs="Arial"/>
+          <w:sz w:val="20"/>
+        </w:rPr>
+        <w:t xml:space="preserve">  </w:t>
       </w:r>
     </w:p>
     <w:p>
@@ -1390,14 +1699,28 @@
           <w:rFonts w:ascii="Arial" w:hAnsi="Arial" w:cs="Arial"/>
           <w:sz w:val="20"/>
         </w:rPr>
-        <w:t xml:space="preserve">Established and maintained standards for software development which provided a more </w:t>
-      </w:r>
-      <w:r>
-        <w:rPr>
-          <w:rFonts w:ascii="Arial" w:hAnsi="Arial" w:cs="Arial"/>
-          <w:sz w:val="20"/>
-        </w:rPr>
-        <w:t>productive environment for developers, as well as improving the overall software development lifecycle.</w:t>
+        <w:t xml:space="preserve">Established and maintained </w:t>
+      </w:r>
+      <w:r>
+        <w:rPr>
+          <w:rFonts w:ascii="Arial" w:hAnsi="Arial" w:cs="Arial"/>
+          <w:sz w:val="20"/>
+        </w:rPr>
+        <w:t xml:space="preserve">security, coding, and UI </w:t>
+      </w:r>
+      <w:r>
+        <w:rPr>
+          <w:rFonts w:ascii="Arial" w:hAnsi="Arial" w:cs="Arial"/>
+          <w:sz w:val="20"/>
+        </w:rPr>
+        <w:t>sta</w:t>
+      </w:r>
+      <w:r>
+        <w:rPr>
+          <w:rFonts w:ascii="Arial" w:hAnsi="Arial" w:cs="Arial"/>
+          <w:sz w:val="20"/>
+        </w:rPr>
+        <w:t>ndards for software development</w:t>
       </w:r>
     </w:p>
     <w:p>
@@ -1418,7 +1741,7 @@
           <w:rFonts w:ascii="Arial" w:hAnsi="Arial" w:cs="Arial"/>
           <w:sz w:val="20"/>
         </w:rPr>
-        <w:t>Introduced peer and “bullpen” style programming for projects with tight deadlines</w:t>
+        <w:t>Key player on the project for achieving PCI certification for the Pittsburgh Center</w:t>
       </w:r>
     </w:p>
     <w:p>
@@ -1439,7 +1762,14 @@
           <w:rFonts w:ascii="Arial" w:hAnsi="Arial" w:cs="Arial"/>
           <w:sz w:val="20"/>
         </w:rPr>
-        <w:t>Developed and maintained a group wiki for collaboration and information sharing</w:t>
+        <w:t xml:space="preserve">Established periodic application security scans and security code reviews for </w:t>
+      </w:r>
+      <w:r>
+        <w:rPr>
+          <w:rFonts w:ascii="Arial" w:hAnsi="Arial" w:cs="Arial"/>
+          <w:sz w:val="20"/>
+        </w:rPr>
+        <w:t>web applications at greatest risk of external attack</w:t>
       </w:r>
     </w:p>
     <w:p>
@@ -1460,6 +1790,27 @@
           <w:rFonts w:ascii="Arial" w:hAnsi="Arial" w:cs="Arial"/>
           <w:sz w:val="20"/>
         </w:rPr>
+        <w:t>Introduced peer and “bullpen” style programming for projects with tight deadlines</w:t>
+      </w:r>
+    </w:p>
+    <w:p>
+      <w:pPr>
+        <w:numPr>
+          <w:ilvl w:val="0"/>
+          <w:numId w:val="39"/>
+        </w:numPr>
+        <w:snapToGrid w:val="0"/>
+        <w:ind w:hanging="720"/>
+        <w:rPr>
+          <w:rFonts w:ascii="Arial" w:hAnsi="Arial" w:cs="Arial"/>
+          <w:sz w:val="20"/>
+        </w:rPr>
+      </w:pPr>
+      <w:r>
+        <w:rPr>
+          <w:rFonts w:ascii="Arial" w:hAnsi="Arial" w:cs="Arial"/>
+          <w:sz w:val="20"/>
+        </w:rPr>
         <w:t xml:space="preserve">Started a weekly “tech-talk” session </w:t>
       </w:r>
       <w:r>
@@ -1469,42 +1820,6 @@
         </w:rPr>
         <w:t>as a way for all developers to stay current with new technologies, as well as developing their softer skills related to presentation</w:t>
       </w:r>
-    </w:p>
-    <w:p>
-      <w:pPr>
-        <w:snapToGrid w:val="0"/>
-        <w:rPr>
-          <w:rFonts w:ascii="Arial" w:hAnsi="Arial" w:cs="Arial"/>
-          <w:sz w:val="20"/>
-        </w:rPr>
-      </w:pPr>
-    </w:p>
-    <w:p>
-      <w:pPr>
-        <w:snapToGrid w:val="0"/>
-        <w:rPr>
-          <w:rFonts w:ascii="Arial" w:hAnsi="Arial" w:cs="Arial"/>
-          <w:sz w:val="20"/>
-        </w:rPr>
-      </w:pPr>
-    </w:p>
-    <w:p>
-      <w:pPr>
-        <w:snapToGrid w:val="0"/>
-        <w:rPr>
-          <w:rFonts w:ascii="Arial" w:hAnsi="Arial" w:cs="Arial"/>
-          <w:sz w:val="20"/>
-        </w:rPr>
-      </w:pPr>
-    </w:p>
-    <w:p>
-      <w:pPr>
-        <w:snapToGrid w:val="0"/>
-        <w:rPr>
-          <w:rFonts w:ascii="Arial" w:hAnsi="Arial" w:cs="Arial"/>
-          <w:sz w:val="20"/>
-        </w:rPr>
-      </w:pPr>
     </w:p>
     <w:p>
       <w:pPr>
@@ -1698,7 +2013,22 @@
         <w:pStyle w:val="Heading4"/>
       </w:pPr>
       <w:r>
-        <w:t>System Architect                                                                                           January 2005 - Present</w:t>
+        <w:t xml:space="preserve">System Architect                                                          </w:t>
+      </w:r>
+      <w:r>
+        <w:t xml:space="preserve">                               </w:t>
+      </w:r>
+      <w:r>
+        <w:t xml:space="preserve"> January 2005 </w:t>
+      </w:r>
+      <w:r>
+        <w:t>–</w:t>
+      </w:r>
+      <w:r>
+        <w:t xml:space="preserve"> </w:t>
+      </w:r>
+      <w:r>
+        <w:t>January 2007</w:t>
       </w:r>
     </w:p>
     <w:p>
@@ -1726,7 +2056,23 @@
           <w:bCs/>
           <w:sz w:val="20"/>
         </w:rPr>
-        <w:t>Primary architect overseeing development of several eCommerce systems, including an online banking and account aggregation system, an XML middleware service, and a Document Image Service.  Provided leadership and guidance to other team members on projects and defects. Responsible for design documentation, coding standards, project estimation, and code reviews. Worked on integration projects using a middleware application written in C#.</w:t>
+        <w:t xml:space="preserve">Primary architect overseeing development of several </w:t>
+      </w:r>
+      <w:r>
+        <w:rPr>
+          <w:rFonts w:ascii="Arial" w:hAnsi="Arial" w:cs="Arial"/>
+          <w:bCs/>
+          <w:sz w:val="20"/>
+        </w:rPr>
+        <w:t>ecommerce</w:t>
+      </w:r>
+      <w:r>
+        <w:rPr>
+          <w:rFonts w:ascii="Arial" w:hAnsi="Arial" w:cs="Arial"/>
+          <w:bCs/>
+          <w:sz w:val="20"/>
+        </w:rPr>
+        <w:t xml:space="preserve"> systems, including an online banking and account aggregation system, an XML middleware service, and a Document Image Service.  Provided leadership and guidance to other team members on projects and defects. Responsible for design documentation, coding standards, project estimation, and code reviews. Worked on integration projects using a middleware application written in C#.</w:t>
       </w:r>
     </w:p>
     <w:p>
@@ -1882,7 +2228,23 @@
           <w:bCs/>
           <w:sz w:val="20"/>
         </w:rPr>
-        <w:t xml:space="preserve">Received the SourceOne’s “Keep the Lights On” award for dedication and commitment to </w:t>
+        <w:t>Received the Source</w:t>
+      </w:r>
+      <w:r>
+        <w:rPr>
+          <w:rFonts w:ascii="Arial" w:hAnsi="Arial" w:cs="Arial"/>
+          <w:bCs/>
+          <w:sz w:val="20"/>
+        </w:rPr>
+        <w:t xml:space="preserve"> </w:t>
+      </w:r>
+      <w:r>
+        <w:rPr>
+          <w:rFonts w:ascii="Arial" w:hAnsi="Arial" w:cs="Arial"/>
+          <w:bCs/>
+          <w:sz w:val="20"/>
+        </w:rPr>
+        <w:t xml:space="preserve">One “Keep the Lights On” award for dedication and commitment to </w:t>
       </w:r>
     </w:p>
     <w:p>
@@ -2246,41 +2608,24 @@
         </w:numPr>
         <w:tabs>
           <w:tab w:val="num" w:pos="720"/>
-        </w:tabs>
-        <w:snapToGrid w:val="0"/>
-        <w:ind w:hanging="4680"/>
-        <w:rPr>
-          <w:rFonts w:ascii="Arial" w:hAnsi="Arial" w:cs="Arial"/>
-          <w:bCs/>
-          <w:sz w:val="20"/>
-        </w:rPr>
-      </w:pPr>
-      <w:r>
-        <w:rPr>
-          <w:rFonts w:ascii="Arial" w:hAnsi="Arial" w:cs="Arial"/>
-          <w:bCs/>
-          <w:sz w:val="20"/>
-        </w:rPr>
-        <w:t xml:space="preserve">Designed and implemented a "single sign-on" XML service on WebSphere/Solaris, allowing </w:t>
-      </w:r>
-    </w:p>
-    <w:p>
-      <w:pPr>
-        <w:snapToGrid w:val="0"/>
-        <w:ind w:firstLine="720"/>
-        <w:rPr>
-          <w:rFonts w:ascii="Arial" w:hAnsi="Arial" w:cs="Arial"/>
-          <w:bCs/>
-          <w:sz w:val="20"/>
-        </w:rPr>
-      </w:pPr>
-      <w:r>
-        <w:rPr>
-          <w:rFonts w:ascii="Arial" w:hAnsi="Arial" w:cs="Arial"/>
-          <w:bCs/>
-          <w:sz w:val="20"/>
-        </w:rPr>
-        <w:t>disparate web applications to share logon information in a secure environment</w:t>
+          <w:tab w:val="left" w:pos="810"/>
+          <w:tab w:val="left" w:pos="1530"/>
+        </w:tabs>
+        <w:snapToGrid w:val="0"/>
+        <w:ind w:left="0" w:firstLine="0"/>
+        <w:rPr>
+          <w:rFonts w:ascii="Arial" w:hAnsi="Arial" w:cs="Arial"/>
+          <w:bCs/>
+          <w:sz w:val="20"/>
+        </w:rPr>
+      </w:pPr>
+      <w:r>
+        <w:rPr>
+          <w:rFonts w:ascii="Arial" w:hAnsi="Arial" w:cs="Arial"/>
+          <w:bCs/>
+          <w:sz w:val="20"/>
+        </w:rPr>
+        <w:t>Designed and implemented a EJB based reports application for user data analysis</w:t>
       </w:r>
       <w:r>
         <w:rPr>
@@ -2299,42 +2644,6 @@
         </w:numPr>
         <w:tabs>
           <w:tab w:val="num" w:pos="720"/>
-          <w:tab w:val="left" w:pos="810"/>
-          <w:tab w:val="left" w:pos="1530"/>
-        </w:tabs>
-        <w:snapToGrid w:val="0"/>
-        <w:ind w:left="0" w:firstLine="0"/>
-        <w:rPr>
-          <w:rFonts w:ascii="Arial" w:hAnsi="Arial" w:cs="Arial"/>
-          <w:bCs/>
-          <w:sz w:val="20"/>
-        </w:rPr>
-      </w:pPr>
-      <w:r>
-        <w:rPr>
-          <w:rFonts w:ascii="Arial" w:hAnsi="Arial" w:cs="Arial"/>
-          <w:bCs/>
-          <w:sz w:val="20"/>
-        </w:rPr>
-        <w:t>Designed and implemented a EJB based reports application for user data analysis</w:t>
-      </w:r>
-      <w:r>
-        <w:rPr>
-          <w:rFonts w:ascii="Arial" w:hAnsi="Arial" w:cs="Arial"/>
-          <w:bCs/>
-          <w:sz w:val="20"/>
-        </w:rPr>
-        <w:tab/>
-      </w:r>
-    </w:p>
-    <w:p>
-      <w:pPr>
-        <w:numPr>
-          <w:ilvl w:val="0"/>
-          <w:numId w:val="32"/>
-        </w:numPr>
-        <w:tabs>
-          <w:tab w:val="num" w:pos="720"/>
         </w:tabs>
         <w:snapToGrid w:val="0"/>
         <w:ind w:hanging="4680"/>
@@ -2352,6 +2661,26 @@
         </w:rPr>
         <w:t xml:space="preserve">Provided training classes for developers new to Java and Object Oriented Design </w:t>
       </w:r>
+    </w:p>
+    <w:p>
+      <w:pPr>
+        <w:snapToGrid w:val="0"/>
+        <w:rPr>
+          <w:rFonts w:ascii="Arial" w:hAnsi="Arial" w:cs="Arial"/>
+          <w:bCs/>
+          <w:sz w:val="20"/>
+        </w:rPr>
+      </w:pPr>
+    </w:p>
+    <w:p>
+      <w:pPr>
+        <w:snapToGrid w:val="0"/>
+        <w:rPr>
+          <w:rFonts w:ascii="Arial" w:hAnsi="Arial" w:cs="Arial"/>
+          <w:bCs/>
+          <w:sz w:val="20"/>
+        </w:rPr>
+      </w:pPr>
     </w:p>
     <w:p>
       <w:pPr>
@@ -4726,9 +5055,6 @@
       <w:lvlText w:val=""/>
       <w:lvlJc w:val="left"/>
       <w:pPr>
-        <w:tabs>
-          <w:tab w:val="num" w:pos="720"/>
-        </w:tabs>
         <w:ind w:left="720" w:hanging="360"/>
       </w:pPr>
       <w:rPr>
@@ -4906,9 +5232,6 @@
       <w:lvlText w:val=""/>
       <w:lvlJc w:val="left"/>
       <w:pPr>
-        <w:tabs>
-          <w:tab w:val="num" w:pos="720"/>
-        </w:tabs>
         <w:ind w:left="720" w:hanging="360"/>
       </w:pPr>
       <w:rPr>
@@ -5019,7 +5342,6 @@
   </w:num>
   <w:num w:numId="28">
     <w:abstractNumId w:val="26"/>
-    <w:lvlOverride w:ilvl="0"/>
   </w:num>
   <w:num w:numId="29">
     <w:abstractNumId w:val="23"/>

</xml_diff>